<commit_message>
Eric - Add timesheet week 4
</commit_message>
<xml_diff>
--- a/Minutes/Minutes_2nd_Meeting.docx
+++ b/Minutes/Minutes_2nd_Meeting.docx
@@ -17,7 +17,7 @@
           <w:sz w:val="41"/>
           <w:szCs w:val="41"/>
         </w:rPr>
-        <w:t xml:space="preserve"> N </w:t>
+        <w:t xml:space="preserve"> </w:t>
       </w:r>
       <w:r>
         <w:rPr>
@@ -705,15 +705,7 @@
           <w:sz w:val="24"/>
           <w:szCs w:val="24"/>
         </w:rPr>
-        <w:t>’ as provided by the client.</w:t>
-      </w:r>
-      <w:r>
-        <w:rPr>
-          <w:rFonts w:ascii="Arial" w:eastAsia="Arial" w:hAnsi="Arial" w:cs="Arial"/>
-          <w:sz w:val="24"/>
-          <w:szCs w:val="24"/>
-        </w:rPr>
-        <w:t xml:space="preserve"> And the project slogan is ‘The ‘Fitbit’ of Language</w:t>
+        <w:t>’ as provided by the client. And the project slogan is ‘The ‘Fitbit’ of Language</w:t>
       </w:r>
       <w:r>
         <w:rPr>
@@ -1175,25 +1167,7 @@
           <w:sz w:val="24"/>
           <w:szCs w:val="24"/>
         </w:rPr>
-        <w:t>This</w:t>
-      </w:r>
-      <w:r>
-        <w:rPr>
-          <w:rFonts w:ascii="Arial" w:hAnsi="Arial" w:cs="Arial"/>
-          <w:color w:val="000000" w:themeColor="text1"/>
-          <w:sz w:val="24"/>
-          <w:szCs w:val="24"/>
-        </w:rPr>
-        <w:t xml:space="preserve"> </w:t>
-      </w:r>
-      <w:r>
-        <w:rPr>
-          <w:rFonts w:ascii="Arial" w:hAnsi="Arial" w:cs="Arial"/>
-          <w:color w:val="000000" w:themeColor="text1"/>
-          <w:sz w:val="24"/>
-          <w:szCs w:val="24"/>
-        </w:rPr>
-        <w:t>page will be kept since client had no comment.</w:t>
+        <w:t>This page will be kept since client had no comment.</w:t>
       </w:r>
     </w:p>
     <w:p>
@@ -1449,15 +1423,7 @@
           <w:sz w:val="34"/>
           <w:szCs w:val="34"/>
         </w:rPr>
-        <w:t>Sample data for app testin</w:t>
-      </w:r>
-      <w:r>
-        <w:rPr>
-          <w:rFonts w:ascii="Arial" w:eastAsia="Arial" w:hAnsi="Arial" w:cs="Arial"/>
-          <w:sz w:val="34"/>
-          <w:szCs w:val="34"/>
-        </w:rPr>
-        <w:t>g</w:t>
+        <w:t>Sample data for app testing</w:t>
       </w:r>
     </w:p>
     <w:p>
@@ -1730,15 +1696,7 @@
           <w:sz w:val="24"/>
           <w:szCs w:val="24"/>
         </w:rPr>
-        <w:t xml:space="preserve">The next meeting is a group meeting and will be held in Zoom at pm on </w:t>
-      </w:r>
-      <w:r>
-        <w:rPr>
-          <w:rFonts w:ascii="Arial" w:eastAsia="Arial" w:hAnsi="Arial" w:cs="Arial"/>
-          <w:sz w:val="24"/>
-          <w:szCs w:val="24"/>
-        </w:rPr>
-        <w:t xml:space="preserve">       </w:t>
+        <w:t xml:space="preserve">The next meeting is a group meeting and will be held in Zoom at pm on        </w:t>
       </w:r>
       <w:r>
         <w:rPr>

</xml_diff>

<commit_message>
modified timesheet of Jason and 2nd meeting minutes
</commit_message>
<xml_diff>
--- a/Minutes/Minutes_2nd_Meeting.docx
+++ b/Minutes/Minutes_2nd_Meeting.docx
@@ -1385,6 +1385,783 @@
           <w:sz w:val="34"/>
           <w:szCs w:val="34"/>
         </w:rPr>
+        <w:t>Activities</w:t>
+      </w:r>
+    </w:p>
+    <w:p>
+      <w:pPr>
+        <w:tabs>
+          <w:tab w:val="left" w:pos="1120"/>
+        </w:tabs>
+        <w:rPr>
+          <w:rFonts w:ascii="Arial" w:eastAsia="Arial" w:hAnsi="Arial" w:cs="Arial"/>
+          <w:sz w:val="34"/>
+          <w:szCs w:val="34"/>
+        </w:rPr>
+      </w:pPr>
+    </w:p>
+    <w:tbl>
+      <w:tblPr>
+        <w:tblStyle w:val="TableGrid"/>
+        <w:tblW w:w="8240" w:type="dxa"/>
+        <w:tblInd w:w="544" w:type="dxa"/>
+        <w:tblLook w:val="04A0" w:firstRow="1" w:lastRow="0" w:firstColumn="1" w:lastColumn="0" w:noHBand="0" w:noVBand="1"/>
+      </w:tblPr>
+      <w:tblGrid>
+        <w:gridCol w:w="1354"/>
+        <w:gridCol w:w="2350"/>
+        <w:gridCol w:w="2703"/>
+        <w:gridCol w:w="705"/>
+        <w:gridCol w:w="1128"/>
+      </w:tblGrid>
+      <w:tr>
+        <w:tc>
+          <w:tcPr>
+            <w:tcW w:w="1354" w:type="dxa"/>
+            <w:shd w:val="clear" w:color="auto" w:fill="F2F2F2" w:themeFill="background1" w:themeFillShade="F2"/>
+            <w:vAlign w:val="center"/>
+          </w:tcPr>
+          <w:p>
+            <w:pPr>
+              <w:tabs>
+                <w:tab w:val="left" w:pos="1120"/>
+              </w:tabs>
+              <w:jc w:val="center"/>
+              <w:rPr>
+                <w:rFonts w:eastAsia="Arial"/>
+                <w:sz w:val="20"/>
+                <w:szCs w:val="20"/>
+              </w:rPr>
+            </w:pPr>
+            <w:r>
+              <w:rPr>
+                <w:rFonts w:eastAsia="Arial"/>
+                <w:sz w:val="20"/>
+                <w:szCs w:val="20"/>
+              </w:rPr>
+              <w:t>Responsible Person</w:t>
+            </w:r>
+          </w:p>
+        </w:tc>
+        <w:tc>
+          <w:tcPr>
+            <w:tcW w:w="2350" w:type="dxa"/>
+            <w:shd w:val="clear" w:color="auto" w:fill="F2F2F2" w:themeFill="background1" w:themeFillShade="F2"/>
+            <w:vAlign w:val="center"/>
+          </w:tcPr>
+          <w:p>
+            <w:pPr>
+              <w:tabs>
+                <w:tab w:val="left" w:pos="1120"/>
+              </w:tabs>
+              <w:jc w:val="center"/>
+              <w:rPr>
+                <w:rFonts w:eastAsia="Arial"/>
+                <w:sz w:val="20"/>
+                <w:szCs w:val="20"/>
+              </w:rPr>
+            </w:pPr>
+            <w:r>
+              <w:rPr>
+                <w:rFonts w:eastAsia="Arial" w:hint="eastAsia"/>
+                <w:sz w:val="20"/>
+                <w:szCs w:val="20"/>
+              </w:rPr>
+              <w:t>A</w:t>
+            </w:r>
+            <w:r>
+              <w:rPr>
+                <w:rFonts w:eastAsia="Arial"/>
+                <w:sz w:val="20"/>
+                <w:szCs w:val="20"/>
+              </w:rPr>
+              <w:t>ctivities</w:t>
+            </w:r>
+          </w:p>
+        </w:tc>
+        <w:tc>
+          <w:tcPr>
+            <w:tcW w:w="2703" w:type="dxa"/>
+            <w:shd w:val="clear" w:color="auto" w:fill="F2F2F2" w:themeFill="background1" w:themeFillShade="F2"/>
+            <w:vAlign w:val="center"/>
+          </w:tcPr>
+          <w:p>
+            <w:pPr>
+              <w:tabs>
+                <w:tab w:val="left" w:pos="1120"/>
+              </w:tabs>
+              <w:jc w:val="center"/>
+              <w:rPr>
+                <w:sz w:val="20"/>
+                <w:szCs w:val="20"/>
+              </w:rPr>
+            </w:pPr>
+            <w:r>
+              <w:rPr>
+                <w:rFonts w:eastAsia="Arial"/>
+                <w:sz w:val="20"/>
+                <w:szCs w:val="20"/>
+              </w:rPr>
+              <w:t xml:space="preserve">How does connected to </w:t>
+            </w:r>
+            <w:r>
+              <w:rPr>
+                <w:rFonts w:hint="eastAsia"/>
+                <w:sz w:val="20"/>
+                <w:szCs w:val="20"/>
+              </w:rPr>
+              <w:t>p</w:t>
+            </w:r>
+            <w:r>
+              <w:rPr>
+                <w:sz w:val="20"/>
+                <w:szCs w:val="20"/>
+              </w:rPr>
+              <w:t>roject main goals?</w:t>
+            </w:r>
+          </w:p>
+        </w:tc>
+        <w:tc>
+          <w:tcPr>
+            <w:tcW w:w="705" w:type="dxa"/>
+            <w:shd w:val="clear" w:color="auto" w:fill="F2F2F2" w:themeFill="background1" w:themeFillShade="F2"/>
+            <w:vAlign w:val="center"/>
+          </w:tcPr>
+          <w:p>
+            <w:pPr>
+              <w:tabs>
+                <w:tab w:val="left" w:pos="1120"/>
+              </w:tabs>
+              <w:jc w:val="center"/>
+              <w:rPr>
+                <w:rFonts w:eastAsia="Arial"/>
+                <w:sz w:val="20"/>
+                <w:szCs w:val="20"/>
+              </w:rPr>
+            </w:pPr>
+            <w:r>
+              <w:rPr>
+                <w:rFonts w:eastAsia="Arial" w:hint="eastAsia"/>
+                <w:sz w:val="20"/>
+                <w:szCs w:val="20"/>
+              </w:rPr>
+              <w:t>S</w:t>
+            </w:r>
+            <w:r>
+              <w:rPr>
+                <w:rFonts w:eastAsia="Arial"/>
+                <w:sz w:val="20"/>
+                <w:szCs w:val="20"/>
+              </w:rPr>
+              <w:t>tatus</w:t>
+            </w:r>
+          </w:p>
+        </w:tc>
+        <w:tc>
+          <w:tcPr>
+            <w:tcW w:w="1128" w:type="dxa"/>
+            <w:shd w:val="clear" w:color="auto" w:fill="F2F2F2" w:themeFill="background1" w:themeFillShade="F2"/>
+            <w:vAlign w:val="center"/>
+          </w:tcPr>
+          <w:p>
+            <w:pPr>
+              <w:tabs>
+                <w:tab w:val="left" w:pos="1120"/>
+              </w:tabs>
+              <w:jc w:val="center"/>
+              <w:rPr>
+                <w:rFonts w:eastAsia="Arial"/>
+                <w:sz w:val="20"/>
+                <w:szCs w:val="20"/>
+              </w:rPr>
+            </w:pPr>
+            <w:r>
+              <w:rPr>
+                <w:rFonts w:eastAsia="Arial" w:hint="eastAsia"/>
+                <w:sz w:val="20"/>
+                <w:szCs w:val="20"/>
+              </w:rPr>
+              <w:t>D</w:t>
+            </w:r>
+            <w:r>
+              <w:rPr>
+                <w:rFonts w:eastAsia="Arial"/>
+                <w:sz w:val="20"/>
+                <w:szCs w:val="20"/>
+              </w:rPr>
+              <w:t>ue Date</w:t>
+            </w:r>
+          </w:p>
+        </w:tc>
+      </w:tr>
+      <w:tr>
+        <w:tc>
+          <w:tcPr>
+            <w:tcW w:w="1354" w:type="dxa"/>
+            <w:vAlign w:val="center"/>
+          </w:tcPr>
+          <w:p>
+            <w:pPr>
+              <w:tabs>
+                <w:tab w:val="left" w:pos="1120"/>
+              </w:tabs>
+              <w:jc w:val="center"/>
+              <w:rPr>
+                <w:sz w:val="20"/>
+                <w:szCs w:val="20"/>
+              </w:rPr>
+            </w:pPr>
+            <w:r>
+              <w:rPr>
+                <w:rFonts w:hint="eastAsia"/>
+                <w:sz w:val="20"/>
+                <w:szCs w:val="20"/>
+              </w:rPr>
+              <w:t>E</w:t>
+            </w:r>
+            <w:r>
+              <w:rPr>
+                <w:sz w:val="20"/>
+                <w:szCs w:val="20"/>
+              </w:rPr>
+              <w:t>mily</w:t>
+            </w:r>
+          </w:p>
+        </w:tc>
+        <w:tc>
+          <w:tcPr>
+            <w:tcW w:w="2350" w:type="dxa"/>
+            <w:vAlign w:val="center"/>
+          </w:tcPr>
+          <w:p>
+            <w:pPr>
+              <w:tabs>
+                <w:tab w:val="left" w:pos="1120"/>
+              </w:tabs>
+              <w:rPr>
+                <w:sz w:val="20"/>
+                <w:szCs w:val="20"/>
+              </w:rPr>
+            </w:pPr>
+            <w:r>
+              <w:rPr>
+                <w:rFonts w:hint="eastAsia"/>
+                <w:sz w:val="20"/>
+                <w:szCs w:val="20"/>
+              </w:rPr>
+              <w:t>M</w:t>
+            </w:r>
+            <w:r>
+              <w:rPr>
+                <w:sz w:val="20"/>
+                <w:szCs w:val="20"/>
+              </w:rPr>
+              <w:t>odifying prototype UI design on Figma</w:t>
+            </w:r>
+          </w:p>
+        </w:tc>
+        <w:tc>
+          <w:tcPr>
+            <w:tcW w:w="2703" w:type="dxa"/>
+            <w:vAlign w:val="center"/>
+          </w:tcPr>
+          <w:p>
+            <w:pPr>
+              <w:tabs>
+                <w:tab w:val="left" w:pos="1120"/>
+              </w:tabs>
+              <w:rPr>
+                <w:rFonts w:eastAsia="Arial"/>
+                <w:sz w:val="20"/>
+                <w:szCs w:val="20"/>
+              </w:rPr>
+            </w:pPr>
+            <w:r>
+              <w:rPr>
+                <w:rFonts w:eastAsia="Arial"/>
+                <w:sz w:val="20"/>
+                <w:szCs w:val="20"/>
+              </w:rPr>
+              <w:t>Adjusting prototype UI design to fit client requirements and for pitch presentation</w:t>
+            </w:r>
+          </w:p>
+        </w:tc>
+        <w:tc>
+          <w:tcPr>
+            <w:tcW w:w="705" w:type="dxa"/>
+            <w:vAlign w:val="center"/>
+          </w:tcPr>
+          <w:p>
+            <w:pPr>
+              <w:tabs>
+                <w:tab w:val="left" w:pos="1120"/>
+              </w:tabs>
+              <w:jc w:val="center"/>
+              <w:rPr>
+                <w:sz w:val="20"/>
+                <w:szCs w:val="20"/>
+              </w:rPr>
+            </w:pPr>
+            <w:r>
+              <w:rPr>
+                <w:sz w:val="20"/>
+                <w:szCs w:val="20"/>
+              </w:rPr>
+              <w:t>5</w:t>
+            </w:r>
+            <w:r>
+              <w:rPr>
+                <w:sz w:val="20"/>
+                <w:szCs w:val="20"/>
+              </w:rPr>
+              <w:t>0%</w:t>
+            </w:r>
+          </w:p>
+        </w:tc>
+        <w:tc>
+          <w:tcPr>
+            <w:tcW w:w="1128" w:type="dxa"/>
+            <w:vAlign w:val="center"/>
+          </w:tcPr>
+          <w:p>
+            <w:pPr>
+              <w:tabs>
+                <w:tab w:val="left" w:pos="1120"/>
+              </w:tabs>
+              <w:jc w:val="center"/>
+              <w:rPr>
+                <w:sz w:val="20"/>
+                <w:szCs w:val="20"/>
+              </w:rPr>
+            </w:pPr>
+            <w:r>
+              <w:rPr>
+                <w:sz w:val="20"/>
+                <w:szCs w:val="20"/>
+              </w:rPr>
+              <w:t>26/03/2021</w:t>
+            </w:r>
+          </w:p>
+        </w:tc>
+      </w:tr>
+      <w:tr>
+        <w:tc>
+          <w:tcPr>
+            <w:tcW w:w="1354" w:type="dxa"/>
+            <w:vAlign w:val="center"/>
+          </w:tcPr>
+          <w:p>
+            <w:pPr>
+              <w:tabs>
+                <w:tab w:val="left" w:pos="1120"/>
+              </w:tabs>
+              <w:jc w:val="center"/>
+              <w:rPr>
+                <w:sz w:val="20"/>
+                <w:szCs w:val="20"/>
+              </w:rPr>
+            </w:pPr>
+            <w:r>
+              <w:rPr>
+                <w:sz w:val="20"/>
+                <w:szCs w:val="20"/>
+              </w:rPr>
+              <w:t xml:space="preserve">Emily, </w:t>
+            </w:r>
+            <w:r>
+              <w:rPr>
+                <w:rFonts w:hint="eastAsia"/>
+                <w:sz w:val="20"/>
+                <w:szCs w:val="20"/>
+              </w:rPr>
+              <w:t>P</w:t>
+            </w:r>
+            <w:r>
+              <w:rPr>
+                <w:sz w:val="20"/>
+                <w:szCs w:val="20"/>
+              </w:rPr>
+              <w:t>ortia</w:t>
+            </w:r>
+            <w:r>
+              <w:rPr>
+                <w:sz w:val="20"/>
+                <w:szCs w:val="20"/>
+              </w:rPr>
+              <w:t>, Jason, Eric</w:t>
+            </w:r>
+          </w:p>
+        </w:tc>
+        <w:tc>
+          <w:tcPr>
+            <w:tcW w:w="2350" w:type="dxa"/>
+            <w:vAlign w:val="center"/>
+          </w:tcPr>
+          <w:p>
+            <w:pPr>
+              <w:tabs>
+                <w:tab w:val="left" w:pos="1120"/>
+              </w:tabs>
+              <w:rPr>
+                <w:sz w:val="20"/>
+                <w:szCs w:val="20"/>
+              </w:rPr>
+            </w:pPr>
+            <w:r>
+              <w:rPr>
+                <w:rFonts w:hint="eastAsia"/>
+                <w:sz w:val="20"/>
+                <w:szCs w:val="20"/>
+              </w:rPr>
+              <w:t>D</w:t>
+            </w:r>
+            <w:r>
+              <w:rPr>
+                <w:sz w:val="20"/>
+                <w:szCs w:val="20"/>
+              </w:rPr>
+              <w:t>rafting Milestone 1 plan</w:t>
+            </w:r>
+          </w:p>
+        </w:tc>
+        <w:tc>
+          <w:tcPr>
+            <w:tcW w:w="2703" w:type="dxa"/>
+            <w:vAlign w:val="center"/>
+          </w:tcPr>
+          <w:p>
+            <w:pPr>
+              <w:tabs>
+                <w:tab w:val="left" w:pos="1120"/>
+              </w:tabs>
+              <w:rPr>
+                <w:rFonts w:eastAsia="Arial"/>
+                <w:sz w:val="20"/>
+                <w:szCs w:val="20"/>
+              </w:rPr>
+            </w:pPr>
+            <w:r>
+              <w:rPr>
+                <w:rFonts w:eastAsia="Arial"/>
+                <w:sz w:val="20"/>
+                <w:szCs w:val="20"/>
+              </w:rPr>
+              <w:t>Submission of</w:t>
+            </w:r>
+            <w:r>
+              <w:rPr>
+                <w:rFonts w:eastAsia="Arial"/>
+                <w:sz w:val="20"/>
+                <w:szCs w:val="20"/>
+              </w:rPr>
+              <w:t xml:space="preserve"> </w:t>
+            </w:r>
+            <w:r>
+              <w:rPr>
+                <w:rFonts w:eastAsia="Arial"/>
+                <w:sz w:val="20"/>
+                <w:szCs w:val="20"/>
+              </w:rPr>
+              <w:t>milestone 1 plan</w:t>
+            </w:r>
+          </w:p>
+        </w:tc>
+        <w:tc>
+          <w:tcPr>
+            <w:tcW w:w="705" w:type="dxa"/>
+            <w:vAlign w:val="center"/>
+          </w:tcPr>
+          <w:p>
+            <w:pPr>
+              <w:tabs>
+                <w:tab w:val="left" w:pos="1120"/>
+              </w:tabs>
+              <w:jc w:val="center"/>
+              <w:rPr>
+                <w:sz w:val="20"/>
+                <w:szCs w:val="20"/>
+              </w:rPr>
+            </w:pPr>
+            <w:r>
+              <w:rPr>
+                <w:sz w:val="20"/>
+                <w:szCs w:val="20"/>
+              </w:rPr>
+              <w:t>4</w:t>
+            </w:r>
+            <w:r>
+              <w:rPr>
+                <w:sz w:val="20"/>
+                <w:szCs w:val="20"/>
+              </w:rPr>
+              <w:t>0%</w:t>
+            </w:r>
+          </w:p>
+        </w:tc>
+        <w:tc>
+          <w:tcPr>
+            <w:tcW w:w="1128" w:type="dxa"/>
+            <w:vAlign w:val="center"/>
+          </w:tcPr>
+          <w:p>
+            <w:pPr>
+              <w:tabs>
+                <w:tab w:val="left" w:pos="1120"/>
+              </w:tabs>
+              <w:jc w:val="center"/>
+              <w:rPr>
+                <w:rFonts w:eastAsia="Arial"/>
+                <w:sz w:val="20"/>
+                <w:szCs w:val="20"/>
+              </w:rPr>
+            </w:pPr>
+            <w:r>
+              <w:rPr>
+                <w:rFonts w:hint="eastAsia"/>
+                <w:sz w:val="20"/>
+                <w:szCs w:val="20"/>
+              </w:rPr>
+              <w:t>2</w:t>
+            </w:r>
+            <w:r>
+              <w:rPr>
+                <w:sz w:val="20"/>
+                <w:szCs w:val="20"/>
+              </w:rPr>
+              <w:t>6/03/2021</w:t>
+            </w:r>
+          </w:p>
+        </w:tc>
+      </w:tr>
+      <w:tr>
+        <w:tc>
+          <w:tcPr>
+            <w:tcW w:w="1354" w:type="dxa"/>
+            <w:vAlign w:val="center"/>
+          </w:tcPr>
+          <w:p>
+            <w:pPr>
+              <w:tabs>
+                <w:tab w:val="left" w:pos="1120"/>
+              </w:tabs>
+              <w:jc w:val="center"/>
+              <w:rPr>
+                <w:sz w:val="20"/>
+                <w:szCs w:val="20"/>
+              </w:rPr>
+            </w:pPr>
+            <w:r>
+              <w:rPr>
+                <w:sz w:val="20"/>
+                <w:szCs w:val="20"/>
+              </w:rPr>
+              <w:t xml:space="preserve">Emily, </w:t>
+            </w:r>
+            <w:r>
+              <w:rPr>
+                <w:rFonts w:hint="eastAsia"/>
+                <w:sz w:val="20"/>
+                <w:szCs w:val="20"/>
+              </w:rPr>
+              <w:t>P</w:t>
+            </w:r>
+            <w:r>
+              <w:rPr>
+                <w:sz w:val="20"/>
+                <w:szCs w:val="20"/>
+              </w:rPr>
+              <w:t>ortia</w:t>
+            </w:r>
+            <w:r>
+              <w:rPr>
+                <w:sz w:val="20"/>
+                <w:szCs w:val="20"/>
+              </w:rPr>
+              <w:t>, Jason, Eric</w:t>
+            </w:r>
+          </w:p>
+        </w:tc>
+        <w:tc>
+          <w:tcPr>
+            <w:tcW w:w="2350" w:type="dxa"/>
+            <w:vAlign w:val="center"/>
+          </w:tcPr>
+          <w:p>
+            <w:pPr>
+              <w:tabs>
+                <w:tab w:val="left" w:pos="1120"/>
+              </w:tabs>
+              <w:rPr>
+                <w:sz w:val="20"/>
+                <w:szCs w:val="20"/>
+              </w:rPr>
+            </w:pPr>
+            <w:r>
+              <w:rPr>
+                <w:sz w:val="20"/>
+                <w:szCs w:val="20"/>
+              </w:rPr>
+              <w:t>Creating</w:t>
+            </w:r>
+            <w:r>
+              <w:rPr>
+                <w:sz w:val="20"/>
+                <w:szCs w:val="20"/>
+              </w:rPr>
+              <w:t xml:space="preserve"> the presentation slide </w:t>
+            </w:r>
+          </w:p>
+        </w:tc>
+        <w:tc>
+          <w:tcPr>
+            <w:tcW w:w="2703" w:type="dxa"/>
+            <w:vAlign w:val="center"/>
+          </w:tcPr>
+          <w:p>
+            <w:pPr>
+              <w:tabs>
+                <w:tab w:val="left" w:pos="1120"/>
+              </w:tabs>
+              <w:rPr>
+                <w:sz w:val="20"/>
+                <w:szCs w:val="20"/>
+              </w:rPr>
+            </w:pPr>
+            <w:r>
+              <w:rPr>
+                <w:sz w:val="20"/>
+                <w:szCs w:val="20"/>
+              </w:rPr>
+              <w:t>Prepare for pitch presentation</w:t>
+            </w:r>
+          </w:p>
+        </w:tc>
+        <w:tc>
+          <w:tcPr>
+            <w:tcW w:w="705" w:type="dxa"/>
+            <w:vAlign w:val="center"/>
+          </w:tcPr>
+          <w:p>
+            <w:pPr>
+              <w:tabs>
+                <w:tab w:val="left" w:pos="1120"/>
+              </w:tabs>
+              <w:jc w:val="center"/>
+              <w:rPr>
+                <w:sz w:val="20"/>
+                <w:szCs w:val="20"/>
+              </w:rPr>
+            </w:pPr>
+            <w:r>
+              <w:rPr>
+                <w:sz w:val="20"/>
+                <w:szCs w:val="20"/>
+              </w:rPr>
+              <w:t>2</w:t>
+            </w:r>
+            <w:r>
+              <w:rPr>
+                <w:sz w:val="20"/>
+                <w:szCs w:val="20"/>
+              </w:rPr>
+              <w:t>0%</w:t>
+            </w:r>
+          </w:p>
+        </w:tc>
+        <w:tc>
+          <w:tcPr>
+            <w:tcW w:w="1128" w:type="dxa"/>
+            <w:vAlign w:val="center"/>
+          </w:tcPr>
+          <w:p>
+            <w:pPr>
+              <w:tabs>
+                <w:tab w:val="left" w:pos="1120"/>
+              </w:tabs>
+              <w:jc w:val="center"/>
+              <w:rPr>
+                <w:sz w:val="20"/>
+                <w:szCs w:val="20"/>
+              </w:rPr>
+            </w:pPr>
+            <w:r>
+              <w:rPr>
+                <w:rFonts w:hint="eastAsia"/>
+                <w:sz w:val="20"/>
+                <w:szCs w:val="20"/>
+              </w:rPr>
+              <w:t>2</w:t>
+            </w:r>
+            <w:r>
+              <w:rPr>
+                <w:sz w:val="20"/>
+                <w:szCs w:val="20"/>
+              </w:rPr>
+              <w:t>7/03/2021</w:t>
+            </w:r>
+          </w:p>
+        </w:tc>
+      </w:tr>
+    </w:tbl>
+    <w:p>
+      <w:pPr>
+        <w:tabs>
+          <w:tab w:val="left" w:pos="1120"/>
+        </w:tabs>
+        <w:rPr>
+          <w:rFonts w:ascii="Arial" w:eastAsia="Arial" w:hAnsi="Arial" w:cs="Arial"/>
+          <w:sz w:val="34"/>
+          <w:szCs w:val="34"/>
+        </w:rPr>
+      </w:pPr>
+    </w:p>
+    <w:p>
+      <w:pPr>
+        <w:tabs>
+          <w:tab w:val="left" w:pos="1120"/>
+        </w:tabs>
+        <w:rPr>
+          <w:rFonts w:ascii="Arial" w:eastAsia="Arial" w:hAnsi="Arial" w:cs="Arial"/>
+          <w:sz w:val="34"/>
+          <w:szCs w:val="34"/>
+        </w:rPr>
+      </w:pPr>
+    </w:p>
+    <w:p>
+      <w:pPr>
+        <w:tabs>
+          <w:tab w:val="left" w:pos="1120"/>
+        </w:tabs>
+        <w:rPr>
+          <w:rFonts w:ascii="Arial" w:eastAsia="Arial" w:hAnsi="Arial" w:cs="Arial"/>
+          <w:sz w:val="34"/>
+          <w:szCs w:val="34"/>
+        </w:rPr>
+      </w:pPr>
+    </w:p>
+    <w:p>
+      <w:pPr>
+        <w:pStyle w:val="ListParagraph"/>
+        <w:numPr>
+          <w:ilvl w:val="0"/>
+          <w:numId w:val="8"/>
+        </w:numPr>
+        <w:tabs>
+          <w:tab w:val="left" w:pos="1120"/>
+        </w:tabs>
+        <w:rPr>
+          <w:rFonts w:ascii="Arial" w:eastAsia="Arial" w:hAnsi="Arial" w:cs="Arial"/>
+          <w:sz w:val="34"/>
+          <w:szCs w:val="34"/>
+        </w:rPr>
+      </w:pPr>
+      <w:r>
+        <w:rPr>
+          <w:rFonts w:ascii="Arial" w:eastAsia="Arial" w:hAnsi="Arial" w:cs="Arial"/>
+          <w:sz w:val="34"/>
+          <w:szCs w:val="34"/>
+        </w:rPr>
+        <w:lastRenderedPageBreak/>
         <w:t>Other Issues</w:t>
       </w:r>
     </w:p>
@@ -1561,16 +2338,7 @@
           <w:sz w:val="24"/>
           <w:szCs w:val="24"/>
         </w:rPr>
-        <w:t xml:space="preserve">which enhance public emotion awareness by offering people a more convenient and effective tool of self-emotional assessment and tracking and problem-solving advice. Moreover, </w:t>
-      </w:r>
-      <w:r>
-        <w:rPr>
-          <w:rFonts w:ascii="Arial" w:eastAsia="Arial" w:hAnsi="Arial" w:cs="Arial"/>
-          <w:sz w:val="24"/>
-          <w:szCs w:val="24"/>
-        </w:rPr>
-        <w:lastRenderedPageBreak/>
-        <w:t>data collected will be used for further research. Lastly, t</w:t>
+        <w:t>which enhance public emotion awareness by offering people a more convenient and effective tool of self-emotional assessment and tracking and problem-solving advice. Moreover, data collected will be used for further research. Lastly, t</w:t>
       </w:r>
       <w:r>
         <w:rPr>
@@ -1634,7 +2402,7 @@
           <w:sz w:val="34"/>
           <w:szCs w:val="34"/>
         </w:rPr>
-        <w:t>6</w:t>
+        <w:t>7</w:t>
       </w:r>
       <w:r>
         <w:rPr>
@@ -3008,6 +3776,22 @@
       <w:szCs w:val="24"/>
     </w:rPr>
   </w:style>
+  <w:style w:type="table" w:styleId="TableGrid">
+    <w:name w:val="Table Grid"/>
+    <w:basedOn w:val="TableNormal"/>
+    <w:uiPriority w:val="39"/>
+    <w:rsid w:val="00EE577D"/>
+    <w:tblPr>
+      <w:tblBorders>
+        <w:top w:val="single" w:sz="4" w:space="0" w:color="auto"/>
+        <w:left w:val="single" w:sz="4" w:space="0" w:color="auto"/>
+        <w:bottom w:val="single" w:sz="4" w:space="0" w:color="auto"/>
+        <w:right w:val="single" w:sz="4" w:space="0" w:color="auto"/>
+        <w:insideH w:val="single" w:sz="4" w:space="0" w:color="auto"/>
+        <w:insideV w:val="single" w:sz="4" w:space="0" w:color="auto"/>
+      </w:tblBorders>
+    </w:tblPr>
+  </w:style>
 </w:styles>
 </file>
 

</xml_diff>